<commit_message>
Update manual and event-title font-size
</commit_message>
<xml_diff>
--- a/downloads/meizhi-manual-2021.docx
+++ b/downloads/meizhi-manual-2021.docx
@@ -145,34 +145,21 @@
         </w:rPr>
         <w:t>官方网站：</w:t>
       </w:r>
-      <w:r>
-        <w:fldChar w:fldCharType="begin"/>
-      </w:r>
-      <w:r>
-        <w:instrText xml:space="preserve"> HYPERLINK "http://thonly.name/" </w:instrText>
-      </w:r>
-      <w:r>
-        <w:fldChar w:fldCharType="separate"/>
-      </w:r>
-      <w:r>
-        <w:rPr>
-          <w:rStyle w:val="a9"/>
-          <w:rFonts w:hint="eastAsia"/>
-        </w:rPr>
-        <w:t>http://thonly.name</w:t>
-      </w:r>
-      <w:r>
-        <w:rPr>
-          <w:rStyle w:val="a9"/>
-        </w:rPr>
-        <w:t>/</w:t>
-      </w:r>
-      <w:r>
-        <w:rPr>
-          <w:rStyle w:val="a9"/>
-        </w:rPr>
-        <w:fldChar w:fldCharType="end"/>
-      </w:r>
+      <w:hyperlink r:id="rId12" w:history="1">
+        <w:r>
+          <w:rPr>
+            <w:rStyle w:val="a9"/>
+            <w:rFonts w:hint="eastAsia"/>
+          </w:rPr>
+          <w:t>http://thonly.name</w:t>
+        </w:r>
+        <w:r>
+          <w:rPr>
+            <w:rStyle w:val="a9"/>
+          </w:rPr>
+          <w:t>/</w:t>
+        </w:r>
+      </w:hyperlink>
     </w:p>
     <w:p>
       <w:pPr>
@@ -1231,7 +1218,7 @@
                     <pic:cNvPicPr/>
                   </pic:nvPicPr>
                   <pic:blipFill>
-                    <a:blip r:embed="rId12"/>
+                    <a:blip r:embed="rId13"/>
                     <a:stretch>
                       <a:fillRect/>
                     </a:stretch>
@@ -1495,29 +1482,150 @@
           <w:rFonts w:hint="eastAsia"/>
           <w:szCs w:val="24"/>
         </w:rPr>
-        <w:t>与</w:t>
-      </w:r>
-      <w:proofErr w:type="spellStart"/>
+        <w:t>与Weplay东方区</w:t>
+      </w:r>
       <w:r>
         <w:rPr>
           <w:rFonts w:hint="eastAsia"/>
           <w:szCs w:val="24"/>
         </w:rPr>
-        <w:t>Weplay</w:t>
-      </w:r>
-      <w:proofErr w:type="spellEnd"/>
+        <w:t>的</w:t>
+      </w:r>
       <w:r>
         <w:rPr>
           <w:rFonts w:hint="eastAsia"/>
           <w:szCs w:val="24"/>
         </w:rPr>
-        <w:t>东方区</w:t>
+        <w:t>进步</w:t>
       </w:r>
       <w:r>
         <w:rPr>
           <w:rFonts w:hint="eastAsia"/>
           <w:szCs w:val="24"/>
         </w:rPr>
+        <w:t>，全国范围的东方同人展会也应运而生</w:t>
+      </w:r>
+      <w:r>
+        <w:rPr>
+          <w:rFonts w:hint="eastAsia"/>
+          <w:szCs w:val="24"/>
+        </w:rPr>
+        <w:t>，</w:t>
+      </w:r>
+      <w:r>
+        <w:rPr>
+          <w:rFonts w:hint="eastAsia"/>
+          <w:szCs w:val="24"/>
+        </w:rPr>
+        <w:t>2</w:t>
+      </w:r>
+      <w:r>
+        <w:rPr>
+          <w:szCs w:val="24"/>
+        </w:rPr>
+        <w:t>020</w:t>
+      </w:r>
+      <w:r>
+        <w:rPr>
+          <w:rFonts w:hint="eastAsia"/>
+          <w:szCs w:val="24"/>
+        </w:rPr>
+        <w:t>年</w:t>
+      </w:r>
+      <w:r>
+        <w:rPr>
+          <w:rFonts w:hint="eastAsia"/>
+          <w:szCs w:val="24"/>
+        </w:rPr>
+        <w:t>，</w:t>
+      </w:r>
+      <w:r>
+        <w:rPr>
+          <w:rFonts w:hint="eastAsia"/>
+          <w:szCs w:val="24"/>
+        </w:rPr>
+        <w:t>我们在</w:t>
+      </w:r>
+      <w:r>
+        <w:rPr>
+          <w:rFonts w:hint="eastAsia"/>
+          <w:szCs w:val="24"/>
+        </w:rPr>
+        <w:t>上海、北京、广州三大城市</w:t>
+      </w:r>
+      <w:r>
+        <w:rPr>
+          <w:rFonts w:hint="eastAsia"/>
+          <w:szCs w:val="24"/>
+        </w:rPr>
+        <w:t>共同举办了东方同人展会，并</w:t>
+      </w:r>
+      <w:r>
+        <w:rPr>
+          <w:rFonts w:hint="eastAsia"/>
+          <w:szCs w:val="24"/>
+        </w:rPr>
+        <w:t>取得了成功</w:t>
+      </w:r>
+      <w:r>
+        <w:rPr>
+          <w:rFonts w:hint="eastAsia"/>
+          <w:szCs w:val="24"/>
+        </w:rPr>
+        <w:t>。</w:t>
+      </w:r>
+      <w:r>
+        <w:rPr>
+          <w:rFonts w:hint="eastAsia"/>
+          <w:szCs w:val="24"/>
+        </w:rPr>
+        <w:t>2</w:t>
+      </w:r>
+      <w:r>
+        <w:rPr>
+          <w:szCs w:val="24"/>
+        </w:rPr>
+        <w:t>021</w:t>
+      </w:r>
+      <w:r>
+        <w:rPr>
+          <w:rFonts w:hint="eastAsia"/>
+          <w:szCs w:val="24"/>
+        </w:rPr>
+        <w:t>年，在经过了一年的积累</w:t>
+      </w:r>
+      <w:r>
+        <w:rPr>
+          <w:rFonts w:hint="eastAsia"/>
+          <w:szCs w:val="24"/>
+        </w:rPr>
+        <w:t>之后</w:t>
+      </w:r>
+      <w:r>
+        <w:rPr>
+          <w:rFonts w:hint="eastAsia"/>
+          <w:szCs w:val="24"/>
+        </w:rPr>
+        <w:t>，魅知幻想博览会2</w:t>
+      </w:r>
+      <w:r>
+        <w:rPr>
+          <w:szCs w:val="24"/>
+        </w:rPr>
+        <w:t>021</w:t>
+      </w:r>
+      <w:r>
+        <w:rPr>
+          <w:rFonts w:hint="eastAsia"/>
+          <w:szCs w:val="24"/>
+        </w:rPr>
+        <w:t>上海场，将为广大东方爱好者带来更好</w:t>
+      </w:r>
+      <w:r>
+        <w:rPr>
+          <w:rFonts w:hint="eastAsia"/>
+          <w:szCs w:val="24"/>
+        </w:rPr>
         <w:t>的</w:t>
       </w:r>
       <w:r>
@@ -1525,20 +1633,232 @@
           <w:rFonts w:hint="eastAsia"/>
           <w:szCs w:val="24"/>
         </w:rPr>
-        <w:t>进步</w:t>
+        <w:t>参展</w:t>
       </w:r>
       <w:r>
         <w:rPr>
           <w:rFonts w:hint="eastAsia"/>
           <w:szCs w:val="24"/>
         </w:rPr>
-        <w:t>，全国范围的东方同人展会也应运而生</w:t>
+        <w:t>体验</w:t>
       </w:r>
       <w:r>
         <w:rPr>
           <w:rFonts w:hint="eastAsia"/>
           <w:szCs w:val="24"/>
         </w:rPr>
+        <w:t>。</w:t>
+      </w:r>
+    </w:p>
+    <w:p>
+      <w:pPr>
+        <w:spacing w:line="360" w:lineRule="auto"/>
+        <w:rPr>
+          <w:szCs w:val="24"/>
+        </w:rPr>
+      </w:pPr>
+      <w:r>
+        <w:rPr>
+          <w:rFonts w:hint="eastAsia"/>
+          <w:szCs w:val="24"/>
+        </w:rPr>
+        <w:t>本展会</w:t>
+      </w:r>
+      <w:r>
+        <w:rPr>
+          <w:rFonts w:hint="eastAsia"/>
+          <w:szCs w:val="24"/>
+        </w:rPr>
+        <w:t>的策划执行团队，</w:t>
+      </w:r>
+      <w:r>
+        <w:rPr>
+          <w:rFonts w:hint="eastAsia"/>
+          <w:szCs w:val="24"/>
+        </w:rPr>
+        <w:t>是</w:t>
+      </w:r>
+      <w:r>
+        <w:rPr>
+          <w:rFonts w:hint="eastAsia"/>
+          <w:szCs w:val="24"/>
+        </w:rPr>
+        <w:t>由此前</w:t>
+      </w:r>
+      <w:r>
+        <w:rPr>
+          <w:rFonts w:hint="eastAsia"/>
+          <w:szCs w:val="24"/>
+        </w:rPr>
+        <w:t>全</w:t>
+      </w:r>
+      <w:r>
+        <w:rPr>
+          <w:rFonts w:hint="eastAsia"/>
+          <w:szCs w:val="24"/>
+        </w:rPr>
+        <w:t>中国最大</w:t>
+      </w:r>
+      <w:r>
+        <w:rPr>
+          <w:rFonts w:hint="eastAsia"/>
+          <w:szCs w:val="24"/>
+        </w:rPr>
+        <w:t>、</w:t>
+      </w:r>
+      <w:r>
+        <w:rPr>
+          <w:rFonts w:hint="eastAsia"/>
+          <w:szCs w:val="24"/>
+        </w:rPr>
+        <w:t>销售情况最好的东方主题</w:t>
+      </w:r>
+      <w:r>
+        <w:rPr>
+          <w:rFonts w:hint="eastAsia"/>
+          <w:szCs w:val="24"/>
+        </w:rPr>
+        <w:t>展会</w:t>
+      </w:r>
+      <w:r>
+        <w:rPr>
+          <w:rFonts w:hint="eastAsia"/>
+          <w:szCs w:val="24"/>
+        </w:rPr>
+        <w:t>——</w:t>
+      </w:r>
+      <w:r>
+        <w:rPr>
+          <w:rFonts w:hint="eastAsia"/>
+          <w:szCs w:val="24"/>
+        </w:rPr>
+        <w:t>上海TH</w:t>
+      </w:r>
+      <w:r>
+        <w:rPr>
+          <w:szCs w:val="24"/>
+        </w:rPr>
+        <w:t>10</w:t>
+      </w:r>
+      <w:r>
+        <w:rPr>
+          <w:rFonts w:hint="eastAsia"/>
+          <w:szCs w:val="24"/>
+        </w:rPr>
+        <w:t>的</w:t>
+      </w:r>
+      <w:r>
+        <w:rPr>
+          <w:rFonts w:hint="eastAsia"/>
+          <w:szCs w:val="24"/>
+        </w:rPr>
+        <w:t>即卖会</w:t>
+      </w:r>
+      <w:r>
+        <w:rPr>
+          <w:rFonts w:hint="eastAsia"/>
+          <w:szCs w:val="24"/>
+        </w:rPr>
+        <w:t>策划执行组原班人马为基础组成的新团队</w:t>
+      </w:r>
+      <w:r>
+        <w:rPr>
+          <w:rFonts w:hint="eastAsia"/>
+          <w:szCs w:val="24"/>
+        </w:rPr>
+        <w:t>。</w:t>
+      </w:r>
+    </w:p>
+    <w:p>
+      <w:pPr>
+        <w:spacing w:line="360" w:lineRule="auto"/>
+        <w:rPr>
+          <w:szCs w:val="24"/>
+        </w:rPr>
+      </w:pPr>
+      <w:r>
+        <w:rPr>
+          <w:rFonts w:hint="eastAsia"/>
+          <w:szCs w:val="24"/>
+        </w:rPr>
+        <w:t>本展会</w:t>
+      </w:r>
+      <w:r>
+        <w:rPr>
+          <w:rFonts w:hint="eastAsia"/>
+          <w:szCs w:val="24"/>
+        </w:rPr>
+        <w:t>将</w:t>
+      </w:r>
+      <w:r>
+        <w:rPr>
+          <w:rFonts w:hint="eastAsia"/>
+          <w:szCs w:val="24"/>
+        </w:rPr>
+        <w:t>作为全中国东方爱好者的年度盛会，对于中国东方Project社群发展与文化传播推广等方面起到支柱级的作用。</w:t>
+      </w:r>
+    </w:p>
+    <w:p>
+      <w:pPr>
+        <w:spacing w:line="360" w:lineRule="auto"/>
+        <w:rPr>
+          <w:szCs w:val="24"/>
+        </w:rPr>
+      </w:pPr>
+    </w:p>
+    <w:p>
+      <w:pPr>
+        <w:spacing w:line="360" w:lineRule="auto"/>
+        <w:rPr>
+          <w:szCs w:val="24"/>
+        </w:rPr>
+      </w:pPr>
+      <w:r>
+        <w:rPr>
+          <w:rFonts w:hint="eastAsia"/>
+          <w:szCs w:val="24"/>
+        </w:rPr>
+        <w:t>本届</w:t>
+      </w:r>
+      <w:r>
+        <w:rPr>
+          <w:rFonts w:hint="eastAsia"/>
+          <w:szCs w:val="24"/>
+        </w:rPr>
+        <w:t>魅知幻想博览会（上海场）</w:t>
+      </w:r>
+      <w:r>
+        <w:rPr>
+          <w:rFonts w:hint="eastAsia"/>
+          <w:szCs w:val="24"/>
+        </w:rPr>
+        <w:t>，将与</w:t>
+      </w:r>
+      <w:r>
+        <w:rPr>
+          <w:rFonts w:hint="eastAsia"/>
+          <w:szCs w:val="24"/>
+        </w:rPr>
+        <w:t>上海T</w:t>
+      </w:r>
+      <w:r>
+        <w:rPr>
+          <w:szCs w:val="24"/>
+        </w:rPr>
+        <w:t>HO</w:t>
+      </w:r>
+      <w:r>
+        <w:rPr>
+          <w:rFonts w:hint="eastAsia"/>
+          <w:szCs w:val="24"/>
+        </w:rPr>
+        <w:t>组委会联合举办</w:t>
+      </w:r>
+      <w:r>
+        <w:rPr>
+          <w:rFonts w:hint="eastAsia"/>
+          <w:szCs w:val="24"/>
+        </w:rPr>
         <w:t>，</w:t>
       </w:r>
       <w:r>
@@ -1546,443 +1866,94 @@
           <w:rFonts w:hint="eastAsia"/>
           <w:szCs w:val="24"/>
         </w:rPr>
-        <w:t>2</w:t>
-      </w:r>
-      <w:r>
-        <w:rPr>
+        <w:t>带来更优质的参展体验与更</w:t>
+      </w:r>
+      <w:r>
+        <w:rPr>
+          <w:rFonts w:hint="eastAsia"/>
           <w:szCs w:val="24"/>
         </w:rPr>
-        <w:t>020</w:t>
+        <w:t>浓郁的</w:t>
       </w:r>
       <w:r>
         <w:rPr>
           <w:rFonts w:hint="eastAsia"/>
           <w:szCs w:val="24"/>
         </w:rPr>
-        <w:t>年</w:t>
-      </w:r>
-      <w:r>
-        <w:rPr>
-          <w:rFonts w:hint="eastAsia"/>
+        <w:t>同人文化氛围</w:t>
+      </w:r>
+    </w:p>
+    <w:p>
+      <w:pPr>
+        <w:spacing w:line="360" w:lineRule="auto"/>
+        <w:rPr>
           <w:szCs w:val="24"/>
         </w:rPr>
-        <w:t>，</w:t>
-      </w:r>
-      <w:r>
-        <w:rPr>
-          <w:rFonts w:hint="eastAsia"/>
+      </w:pPr>
+    </w:p>
+    <w:p>
+      <w:pPr>
+        <w:spacing w:line="360" w:lineRule="auto"/>
+        <w:rPr>
           <w:szCs w:val="24"/>
         </w:rPr>
-        <w:t>我们在</w:t>
-      </w:r>
+      </w:pPr>
       <w:r>
         <w:rPr>
           <w:rFonts w:hint="eastAsia"/>
           <w:szCs w:val="24"/>
         </w:rPr>
-        <w:t>上海、北京、广州三大城市</w:t>
+        <w:t>本展会</w:t>
       </w:r>
       <w:r>
         <w:rPr>
           <w:rFonts w:hint="eastAsia"/>
           <w:szCs w:val="24"/>
         </w:rPr>
-        <w:t>共同举办了东方同人展会，并</w:t>
+        <w:t>同时还有作为姐妹活动的</w:t>
       </w:r>
       <w:r>
         <w:rPr>
           <w:rFonts w:hint="eastAsia"/>
           <w:szCs w:val="24"/>
         </w:rPr>
-        <w:t>取得了成功</w:t>
+        <w:t>Live</w:t>
       </w:r>
       <w:r>
         <w:rPr>
           <w:rFonts w:hint="eastAsia"/>
           <w:szCs w:val="24"/>
         </w:rPr>
+        <w:t>活动——魅知幻想歌谣会</w:t>
+      </w:r>
+      <w:r>
+        <w:rPr>
+          <w:rFonts w:hint="eastAsia"/>
+          <w:szCs w:val="24"/>
+        </w:rPr>
+        <w:t>（后文详叙）</w:t>
+      </w:r>
+      <w:r>
+        <w:rPr>
+          <w:rFonts w:hint="eastAsia"/>
+          <w:szCs w:val="24"/>
+        </w:rPr>
         <w:t>。</w:t>
       </w:r>
-      <w:r>
-        <w:rPr>
-          <w:rFonts w:hint="eastAsia"/>
+    </w:p>
+    <w:p>
+      <w:pPr>
+        <w:spacing w:line="360" w:lineRule="auto"/>
+        <w:rPr>
           <w:szCs w:val="24"/>
         </w:rPr>
-        <w:t>2</w:t>
-      </w:r>
-      <w:r>
-        <w:rPr>
+      </w:pPr>
+      <w:r>
+        <w:rPr>
+          <w:rFonts w:hint="eastAsia"/>
           <w:szCs w:val="24"/>
         </w:rPr>
-        <w:t>021</w:t>
-      </w:r>
-      <w:r>
-        <w:rPr>
-          <w:rFonts w:hint="eastAsia"/>
-          <w:szCs w:val="24"/>
-        </w:rPr>
-        <w:t>年，在经过了一年的积累</w:t>
-      </w:r>
-      <w:r>
-        <w:rPr>
-          <w:rFonts w:hint="eastAsia"/>
-          <w:szCs w:val="24"/>
-        </w:rPr>
-        <w:t>之后</w:t>
-      </w:r>
-      <w:r>
-        <w:rPr>
-          <w:rFonts w:hint="eastAsia"/>
-          <w:szCs w:val="24"/>
-        </w:rPr>
-        <w:t>，魅知幻想博览会2</w:t>
-      </w:r>
-      <w:r>
-        <w:rPr>
-          <w:szCs w:val="24"/>
-        </w:rPr>
-        <w:t>021</w:t>
-      </w:r>
-      <w:r>
-        <w:rPr>
-          <w:rFonts w:hint="eastAsia"/>
-          <w:szCs w:val="24"/>
-        </w:rPr>
-        <w:t>上海场，将为广大东方爱好者带来更好</w:t>
-      </w:r>
-      <w:r>
-        <w:rPr>
-          <w:rFonts w:hint="eastAsia"/>
-          <w:szCs w:val="24"/>
-        </w:rPr>
-        <w:t>的</w:t>
-      </w:r>
-      <w:r>
-        <w:rPr>
-          <w:rFonts w:hint="eastAsia"/>
-          <w:szCs w:val="24"/>
-        </w:rPr>
-        <w:t>参展</w:t>
-      </w:r>
-      <w:r>
-        <w:rPr>
-          <w:rFonts w:hint="eastAsia"/>
-          <w:szCs w:val="24"/>
-        </w:rPr>
-        <w:t>体验</w:t>
-      </w:r>
-      <w:r>
-        <w:rPr>
-          <w:rFonts w:hint="eastAsia"/>
-          <w:szCs w:val="24"/>
-        </w:rPr>
-        <w:t>。</w:t>
-      </w:r>
-    </w:p>
-    <w:p>
-      <w:pPr>
-        <w:spacing w:line="360" w:lineRule="auto"/>
-        <w:rPr>
-          <w:szCs w:val="24"/>
-        </w:rPr>
-      </w:pPr>
-      <w:r>
-        <w:rPr>
-          <w:rFonts w:hint="eastAsia"/>
-          <w:szCs w:val="24"/>
-        </w:rPr>
-        <w:t>本展会</w:t>
-      </w:r>
-      <w:r>
-        <w:rPr>
-          <w:rFonts w:hint="eastAsia"/>
-          <w:szCs w:val="24"/>
-        </w:rPr>
-        <w:t>的策划执行团队，</w:t>
-      </w:r>
-      <w:r>
-        <w:rPr>
-          <w:rFonts w:hint="eastAsia"/>
-          <w:szCs w:val="24"/>
-        </w:rPr>
-        <w:t>是</w:t>
-      </w:r>
-      <w:r>
-        <w:rPr>
-          <w:rFonts w:hint="eastAsia"/>
-          <w:szCs w:val="24"/>
-        </w:rPr>
-        <w:t>由此前</w:t>
-      </w:r>
-      <w:r>
-        <w:rPr>
-          <w:rFonts w:hint="eastAsia"/>
-          <w:szCs w:val="24"/>
-        </w:rPr>
-        <w:t>全</w:t>
-      </w:r>
-      <w:r>
-        <w:rPr>
-          <w:rFonts w:hint="eastAsia"/>
-          <w:szCs w:val="24"/>
-        </w:rPr>
-        <w:t>中国最大</w:t>
-      </w:r>
-      <w:r>
-        <w:rPr>
-          <w:rFonts w:hint="eastAsia"/>
-          <w:szCs w:val="24"/>
-        </w:rPr>
-        <w:t>、</w:t>
-      </w:r>
-      <w:r>
-        <w:rPr>
-          <w:rFonts w:hint="eastAsia"/>
-          <w:szCs w:val="24"/>
-        </w:rPr>
-        <w:t>销售情况最好的东方主题</w:t>
-      </w:r>
-      <w:r>
-        <w:rPr>
-          <w:rFonts w:hint="eastAsia"/>
-          <w:szCs w:val="24"/>
-        </w:rPr>
-        <w:t>展会</w:t>
-      </w:r>
-      <w:r>
-        <w:rPr>
-          <w:rFonts w:hint="eastAsia"/>
-          <w:szCs w:val="24"/>
-        </w:rPr>
-        <w:t>——</w:t>
-      </w:r>
-      <w:r>
-        <w:rPr>
-          <w:rFonts w:hint="eastAsia"/>
-          <w:szCs w:val="24"/>
-        </w:rPr>
-        <w:t>上海TH</w:t>
-      </w:r>
-      <w:r>
-        <w:rPr>
-          <w:szCs w:val="24"/>
-        </w:rPr>
-        <w:t>10</w:t>
-      </w:r>
-      <w:r>
-        <w:rPr>
-          <w:rFonts w:hint="eastAsia"/>
-          <w:szCs w:val="24"/>
-        </w:rPr>
-        <w:t>的</w:t>
-      </w:r>
-      <w:r>
-        <w:rPr>
-          <w:rFonts w:hint="eastAsia"/>
-          <w:szCs w:val="24"/>
-        </w:rPr>
-        <w:t>即卖会</w:t>
-      </w:r>
-      <w:r>
-        <w:rPr>
-          <w:rFonts w:hint="eastAsia"/>
-          <w:szCs w:val="24"/>
-        </w:rPr>
-        <w:t>策划执行组原班人马为基础组成的新团队</w:t>
-      </w:r>
-      <w:r>
-        <w:rPr>
-          <w:rFonts w:hint="eastAsia"/>
-          <w:szCs w:val="24"/>
-        </w:rPr>
-        <w:t>。</w:t>
-      </w:r>
-    </w:p>
-    <w:p>
-      <w:pPr>
-        <w:spacing w:line="360" w:lineRule="auto"/>
-        <w:rPr>
-          <w:szCs w:val="24"/>
-        </w:rPr>
-      </w:pPr>
-      <w:r>
-        <w:rPr>
-          <w:rFonts w:hint="eastAsia"/>
-          <w:szCs w:val="24"/>
-        </w:rPr>
-        <w:t>本展会</w:t>
-      </w:r>
-      <w:r>
-        <w:rPr>
-          <w:rFonts w:hint="eastAsia"/>
-          <w:szCs w:val="24"/>
-        </w:rPr>
-        <w:t>将</w:t>
-      </w:r>
-      <w:r>
-        <w:rPr>
-          <w:rFonts w:hint="eastAsia"/>
-          <w:szCs w:val="24"/>
-        </w:rPr>
-        <w:t>作为全中国东方爱好者的年度盛会，对于中国东方Project社群发展与文化传播推广等方面起到支柱级的作用。</w:t>
-      </w:r>
-    </w:p>
-    <w:p>
-      <w:pPr>
-        <w:spacing w:line="360" w:lineRule="auto"/>
-        <w:rPr>
-          <w:szCs w:val="24"/>
-        </w:rPr>
-      </w:pPr>
-    </w:p>
-    <w:p>
-      <w:pPr>
-        <w:spacing w:line="360" w:lineRule="auto"/>
-        <w:rPr>
-          <w:szCs w:val="24"/>
-        </w:rPr>
-      </w:pPr>
-      <w:r>
-        <w:rPr>
-          <w:rFonts w:hint="eastAsia"/>
-          <w:szCs w:val="24"/>
-        </w:rPr>
-        <w:t>本届</w:t>
-      </w:r>
-      <w:r>
-        <w:rPr>
-          <w:rFonts w:hint="eastAsia"/>
-          <w:szCs w:val="24"/>
-        </w:rPr>
-        <w:t>魅知幻想博览会（上海场）</w:t>
-      </w:r>
-      <w:r>
-        <w:rPr>
-          <w:rFonts w:hint="eastAsia"/>
-          <w:szCs w:val="24"/>
-        </w:rPr>
-        <w:t>，将与</w:t>
-      </w:r>
-      <w:r>
-        <w:rPr>
-          <w:rFonts w:hint="eastAsia"/>
-          <w:szCs w:val="24"/>
-        </w:rPr>
-        <w:t>上海T</w:t>
-      </w:r>
-      <w:r>
-        <w:rPr>
-          <w:szCs w:val="24"/>
-        </w:rPr>
-        <w:t>HO</w:t>
-      </w:r>
-      <w:r>
-        <w:rPr>
-          <w:rFonts w:hint="eastAsia"/>
-          <w:szCs w:val="24"/>
-        </w:rPr>
-        <w:t>组委会联合举办</w:t>
-      </w:r>
-      <w:r>
-        <w:rPr>
-          <w:rFonts w:hint="eastAsia"/>
-          <w:szCs w:val="24"/>
-        </w:rPr>
-        <w:t>，</w:t>
-      </w:r>
-      <w:r>
-        <w:rPr>
-          <w:rFonts w:hint="eastAsia"/>
-          <w:szCs w:val="24"/>
-        </w:rPr>
-        <w:t>带来更优质的参展体验与更</w:t>
-      </w:r>
-      <w:r>
-        <w:rPr>
-          <w:rFonts w:hint="eastAsia"/>
-          <w:szCs w:val="24"/>
-        </w:rPr>
-        <w:t>浓郁的</w:t>
-      </w:r>
-      <w:r>
-        <w:rPr>
-          <w:rFonts w:hint="eastAsia"/>
-          <w:szCs w:val="24"/>
-        </w:rPr>
-        <w:t>同人文化氛围</w:t>
-      </w:r>
-    </w:p>
-    <w:p>
-      <w:pPr>
-        <w:spacing w:line="360" w:lineRule="auto"/>
-        <w:rPr>
-          <w:szCs w:val="24"/>
-        </w:rPr>
-      </w:pPr>
-    </w:p>
-    <w:p>
-      <w:pPr>
-        <w:spacing w:line="360" w:lineRule="auto"/>
-        <w:rPr>
-          <w:szCs w:val="24"/>
-        </w:rPr>
-      </w:pPr>
-      <w:r>
-        <w:rPr>
-          <w:rFonts w:hint="eastAsia"/>
-          <w:szCs w:val="24"/>
-        </w:rPr>
-        <w:t>本展会</w:t>
-      </w:r>
-      <w:r>
-        <w:rPr>
-          <w:rFonts w:hint="eastAsia"/>
-          <w:szCs w:val="24"/>
-        </w:rPr>
-        <w:t>同时还有作为姐妹活动的</w:t>
-      </w:r>
-      <w:r>
-        <w:rPr>
-          <w:rFonts w:hint="eastAsia"/>
-          <w:szCs w:val="24"/>
-        </w:rPr>
-        <w:t>Live</w:t>
-      </w:r>
-      <w:r>
-        <w:rPr>
-          <w:rFonts w:hint="eastAsia"/>
-          <w:szCs w:val="24"/>
-        </w:rPr>
-        <w:t>活动——魅知幻想歌谣会</w:t>
-      </w:r>
-      <w:r>
-        <w:rPr>
-          <w:rFonts w:hint="eastAsia"/>
-          <w:szCs w:val="24"/>
-        </w:rPr>
-        <w:t>（后文详叙）</w:t>
-      </w:r>
-      <w:r>
-        <w:rPr>
-          <w:rFonts w:hint="eastAsia"/>
-          <w:szCs w:val="24"/>
-        </w:rPr>
-        <w:t>。</w:t>
-      </w:r>
-    </w:p>
-    <w:p>
-      <w:pPr>
-        <w:spacing w:line="360" w:lineRule="auto"/>
-        <w:rPr>
-          <w:szCs w:val="24"/>
-        </w:rPr>
-      </w:pPr>
-      <w:r>
-        <w:rPr>
-          <w:rFonts w:hint="eastAsia"/>
-          <w:szCs w:val="24"/>
-        </w:rPr>
-        <w:t>场次同期也会举办</w:t>
+        <w:t>部分场次同期也会举办</w:t>
       </w:r>
       <w:r>
         <w:rPr>
@@ -2175,13 +2146,13 @@
           <w:rFonts w:hint="eastAsia"/>
           <w:sz w:val="21"/>
         </w:rPr>
-        <w:t>月</w:t>
-      </w:r>
-      <w:r>
-        <w:rPr>
-          <w:sz w:val="21"/>
-        </w:rPr>
-        <w:t>7</w:t>
+        <w:t>月1</w:t>
+      </w:r>
+      <w:r>
+        <w:rPr>
+          <w:sz w:val="21"/>
+        </w:rPr>
+        <w:t>4</w:t>
       </w:r>
       <w:r>
         <w:rPr>
@@ -2213,17 +2184,16 @@
       </w:r>
       <w:r>
         <w:rPr>
-          <w:rFonts w:asciiTheme="minorEastAsia" w:hAnsiTheme="minorEastAsia" w:hint="eastAsia"/>
-          <w:sz w:val="21"/>
-        </w:rPr>
-        <w:t xml:space="preserve"> </w:t>
-      </w:r>
-      <w:r>
-        <w:rPr>
-          <w:rFonts w:asciiTheme="minorEastAsia" w:hAnsiTheme="minorEastAsia"/>
-          <w:sz w:val="21"/>
-        </w:rPr>
-        <w:t xml:space="preserve">   </w:t>
+          <w:rFonts w:hint="eastAsia"/>
+          <w:sz w:val="21"/>
+        </w:rPr>
+        <w:t>上海世贸商城</w:t>
+      </w:r>
+      <w:r>
+        <w:rPr>
+          <w:sz w:val="21"/>
+        </w:rPr>
+        <w:t>1F展览厅</w:t>
       </w:r>
       <w:r>
         <w:rPr>
@@ -2456,6 +2426,43 @@
                 <w:sz w:val="21"/>
               </w:rPr>
             </w:pPr>
+            <w:bookmarkStart w:id="4" w:name="_Hlk74660538"/>
+            <w:r>
+              <w:rPr>
+                <w:rFonts w:hint="eastAsia"/>
+                <w:b/>
+                <w:bCs/>
+                <w:sz w:val="21"/>
+              </w:rPr>
+              <w:t>上海</w:t>
+            </w:r>
+            <w:r>
+              <w:rPr>
+                <w:rFonts w:hint="eastAsia"/>
+                <w:b/>
+                <w:bCs/>
+                <w:sz w:val="21"/>
+              </w:rPr>
+              <w:t>世贸商城1</w:t>
+            </w:r>
+            <w:r>
+              <w:rPr>
+                <w:b/>
+                <w:bCs/>
+                <w:sz w:val="21"/>
+              </w:rPr>
+              <w:t>F</w:t>
+            </w:r>
+            <w:r>
+              <w:rPr>
+                <w:rFonts w:hint="eastAsia"/>
+                <w:b/>
+                <w:bCs/>
+                <w:sz w:val="21"/>
+              </w:rPr>
+              <w:t>展览厅</w:t>
+            </w:r>
+            <w:bookmarkEnd w:id="4"/>
           </w:p>
         </w:tc>
       </w:tr>
@@ -2532,21 +2539,7 @@
           <w:rFonts w:hint="eastAsia"/>
           <w:sz w:val="21"/>
         </w:rPr>
-        <w:t>内</w:t>
-      </w:r>
-      <w:r>
-        <w:rPr>
-          <w:rFonts w:asciiTheme="minorEastAsia" w:hAnsiTheme="minorEastAsia" w:hint="eastAsia"/>
-          <w:sz w:val="21"/>
-        </w:rPr>
-        <w:t xml:space="preserve"> </w:t>
-      </w:r>
-      <w:r>
-        <w:rPr>
-          <w:rFonts w:asciiTheme="minorEastAsia" w:hAnsiTheme="minorEastAsia"/>
-          <w:sz w:val="21"/>
-        </w:rPr>
-        <w:t xml:space="preserve">    </w:t>
+        <w:t>浦东新舞台</w:t>
       </w:r>
       <w:r>
         <w:rPr>
@@ -2777,6 +2770,15 @@
                 <w:sz w:val="21"/>
               </w:rPr>
             </w:pPr>
+            <w:r>
+              <w:rPr>
+                <w:rFonts w:hint="eastAsia"/>
+                <w:b/>
+                <w:bCs/>
+                <w:sz w:val="21"/>
+              </w:rPr>
+              <w:t>上海市浦东新舞台</w:t>
+            </w:r>
           </w:p>
         </w:tc>
       </w:tr>
@@ -2825,7 +2827,7 @@
         <w:rPr>
           <w:sz w:val="21"/>
         </w:rPr>
-        <w:t>15</w:t>
+        <w:t>8</w:t>
       </w:r>
       <w:r>
         <w:rPr>
@@ -3058,7 +3060,19 @@
         <w:rPr>
           <w:sz w:val="21"/>
         </w:rPr>
-        <w:t>Live（上海场）在8月15日下午至晚上</w:t>
+        <w:t>Live（上海场）在8月</w:t>
+      </w:r>
+      <w:r>
+        <w:rPr>
+          <w:sz w:val="21"/>
+        </w:rPr>
+        <w:t>8</w:t>
+      </w:r>
+      <w:r>
+        <w:rPr>
+          <w:sz w:val="21"/>
+        </w:rPr>
+        <w:t>日下午至晚上</w:t>
       </w:r>
       <w:r>
         <w:rPr>
@@ -3271,8 +3285,8 @@
       <w:pPr>
         <w:pStyle w:val="1"/>
       </w:pPr>
-      <w:bookmarkStart w:id="4" w:name="_Toc12102622"/>
-      <w:bookmarkStart w:id="5" w:name="_Toc42170198"/>
+      <w:bookmarkStart w:id="5" w:name="_Toc12102622"/>
+      <w:bookmarkStart w:id="6" w:name="_Toc42170198"/>
       <w:r>
         <w:rPr>
           <w:rFonts w:hint="eastAsia"/>
@@ -3294,8 +3308,8 @@
         </w:rPr>
         <w:t>展馆</w:t>
       </w:r>
-      <w:bookmarkEnd w:id="4"/>
       <w:bookmarkEnd w:id="5"/>
+      <w:bookmarkEnd w:id="6"/>
     </w:p>
     <w:p>
       <w:pPr>
@@ -3334,24 +3348,40 @@
       </w:r>
       <w:r>
         <w:rPr>
-          <w:rFonts w:asciiTheme="minorEastAsia" w:hAnsiTheme="minorEastAsia" w:hint="eastAsia"/>
-          <w:sz w:val="21"/>
-        </w:rPr>
-        <w:t xml:space="preserve"> </w:t>
-      </w:r>
-      <w:r>
-        <w:rPr>
-          <w:rFonts w:asciiTheme="minorEastAsia" w:hAnsiTheme="minorEastAsia"/>
-          <w:sz w:val="21"/>
-        </w:rPr>
-        <w:t xml:space="preserve">    </w:t>
-      </w:r>
-      <w:r>
-        <w:rPr>
           <w:rFonts w:hint="eastAsia"/>
           <w:sz w:val="22"/>
           <w:szCs w:val="24"/>
         </w:rPr>
+        <w:t>上海市长宁区延安西路</w:t>
+      </w:r>
+      <w:r>
+        <w:rPr>
+          <w:sz w:val="22"/>
+          <w:szCs w:val="24"/>
+        </w:rPr>
+        <w:t>2299号</w:t>
+      </w:r>
+      <w:r>
+        <w:rPr>
+          <w:rFonts w:hint="eastAsia"/>
+          <w:sz w:val="22"/>
+          <w:szCs w:val="24"/>
+        </w:rPr>
+        <w:t>的</w:t>
+      </w:r>
+      <w:r>
+        <w:rPr>
+          <w:sz w:val="22"/>
+          <w:szCs w:val="24"/>
+        </w:rPr>
+        <w:t>上海世贸商城</w:t>
+      </w:r>
+      <w:r>
+        <w:rPr>
+          <w:rFonts w:hint="eastAsia"/>
+          <w:sz w:val="22"/>
+          <w:szCs w:val="24"/>
+        </w:rPr>
         <w:t>内举办</w:t>
       </w:r>
     </w:p>
@@ -3366,9 +3396,9 @@
           <w:noProof/>
         </w:rPr>
         <w:drawing>
-          <wp:inline distT="0" distB="0" distL="0" distR="0" wp14:anchorId="4696A7D4" wp14:editId="7F22155D">
-            <wp:extent cx="6523519" cy="3763569"/>
-            <wp:effectExtent l="0" t="0" r="0" b="8890"/>
+          <wp:inline distT="0" distB="0" distL="0" distR="0" wp14:anchorId="4696A7D4" wp14:editId="5F6B59B8">
+            <wp:extent cx="6334125" cy="3654302"/>
+            <wp:effectExtent l="0" t="0" r="0" b="3810"/>
             <wp:docPr id="1" name="图片 1"/>
             <wp:cNvGraphicFramePr>
               <a:graphicFrameLocks xmlns:a="http://schemas.openxmlformats.org/drawingml/2006/main" noChangeAspect="1"/>
@@ -3381,7 +3411,7 @@
                     <pic:cNvPicPr/>
                   </pic:nvPicPr>
                   <pic:blipFill>
-                    <a:blip r:embed="rId13">
+                    <a:blip r:embed="rId14">
                       <a:extLst>
                         <a:ext uri="{28A0092B-C50C-407E-A947-70E740481C1C}">
                           <a14:useLocalDpi xmlns:a14="http://schemas.microsoft.com/office/drawing/2010/main" val="0"/>
@@ -3395,7 +3425,7 @@
                   <pic:spPr>
                     <a:xfrm>
                       <a:off x="0" y="0"/>
-                      <a:ext cx="6523519" cy="3763569"/>
+                      <a:ext cx="6340392" cy="3657918"/>
                     </a:xfrm>
                     <a:prstGeom prst="rect">
                       <a:avLst/>
@@ -3421,8 +3451,8 @@
       <w:pPr>
         <w:pStyle w:val="1"/>
       </w:pPr>
-      <w:bookmarkStart w:id="6" w:name="_Toc12102625"/>
-      <w:bookmarkStart w:id="7" w:name="_Toc42170199"/>
+      <w:bookmarkStart w:id="7" w:name="_Toc12102625"/>
+      <w:bookmarkStart w:id="8" w:name="_Toc42170199"/>
       <w:r>
         <w:rPr>
           <w:rFonts w:hint="eastAsia"/>
@@ -3445,8 +3475,8 @@
         </w:rPr>
         <w:t>场刊稿件投放）</w:t>
       </w:r>
-      <w:bookmarkEnd w:id="6"/>
       <w:bookmarkEnd w:id="7"/>
+      <w:bookmarkEnd w:id="8"/>
     </w:p>
     <w:p>
       <w:pPr>
@@ -3468,7 +3498,7 @@
             <wp:cNvGraphicFramePr/>
             <a:graphic xmlns:a="http://schemas.openxmlformats.org/drawingml/2006/main">
               <a:graphicData uri="http://schemas.openxmlformats.org/drawingml/2006/diagram">
-                <dgm:relIds xmlns:dgm="http://schemas.openxmlformats.org/drawingml/2006/diagram" xmlns:r="http://schemas.openxmlformats.org/officeDocument/2006/relationships" r:dm="rId14" r:lo="rId15" r:qs="rId16" r:cs="rId17"/>
+                <dgm:relIds xmlns:dgm="http://schemas.openxmlformats.org/drawingml/2006/diagram" xmlns:r="http://schemas.openxmlformats.org/officeDocument/2006/relationships" r:dm="rId15" r:lo="rId16" r:qs="rId17" r:cs="rId18"/>
               </a:graphicData>
             </a:graphic>
           </wp:inline>
@@ -3594,8 +3624,8 @@
       <w:pPr>
         <w:pStyle w:val="1"/>
       </w:pPr>
-      <w:bookmarkStart w:id="8" w:name="_Toc12102635"/>
-      <w:bookmarkStart w:id="9" w:name="_Toc42170200"/>
+      <w:bookmarkStart w:id="9" w:name="_Toc12102635"/>
+      <w:bookmarkStart w:id="10" w:name="_Toc42170200"/>
       <w:r>
         <w:rPr>
           <w:rFonts w:hint="eastAsia"/>
@@ -3618,26 +3648,26 @@
         </w:rPr>
         <w:t>出展指南</w:t>
       </w:r>
-      <w:bookmarkEnd w:id="8"/>
       <w:bookmarkEnd w:id="9"/>
+      <w:bookmarkEnd w:id="10"/>
     </w:p>
     <w:p>
       <w:pPr>
         <w:pStyle w:val="2"/>
         <w:spacing w:before="163"/>
       </w:pPr>
-      <w:bookmarkStart w:id="10" w:name="_Toc11927477"/>
-      <w:bookmarkStart w:id="11" w:name="_Toc12033079"/>
-      <w:bookmarkStart w:id="12" w:name="_Toc12102636"/>
+      <w:bookmarkStart w:id="11" w:name="_Toc11927477"/>
+      <w:bookmarkStart w:id="12" w:name="_Toc12033079"/>
+      <w:bookmarkStart w:id="13" w:name="_Toc12102636"/>
       <w:r>
         <w:rPr>
           <w:rFonts w:hint="eastAsia"/>
         </w:rPr>
         <w:t>展位信息</w:t>
       </w:r>
-      <w:bookmarkEnd w:id="10"/>
       <w:bookmarkEnd w:id="11"/>
       <w:bookmarkEnd w:id="12"/>
+      <w:bookmarkEnd w:id="13"/>
     </w:p>
     <w:p>
       <w:r>
@@ -3673,7 +3703,7 @@
                     <pic:cNvPicPr/>
                   </pic:nvPicPr>
                   <pic:blipFill>
-                    <a:blip r:embed="rId19" cstate="print">
+                    <a:blip r:embed="rId20" cstate="print">
                       <a:extLst>
                         <a:ext uri="{28A0092B-C50C-407E-A947-70E740481C1C}">
                           <a14:useLocalDpi xmlns:a14="http://schemas.microsoft.com/office/drawing/2010/main" val="0"/>
@@ -4019,18 +4049,18 @@
       <w:pPr>
         <w:pStyle w:val="3"/>
       </w:pPr>
-      <w:bookmarkStart w:id="13" w:name="_Toc11927478"/>
-      <w:bookmarkStart w:id="14" w:name="_Toc12033080"/>
-      <w:bookmarkStart w:id="15" w:name="_Toc12102637"/>
+      <w:bookmarkStart w:id="14" w:name="_Toc11927478"/>
+      <w:bookmarkStart w:id="15" w:name="_Toc12033080"/>
+      <w:bookmarkStart w:id="16" w:name="_Toc12102637"/>
       <w:r>
         <w:rPr>
           <w:rFonts w:hint="eastAsia"/>
         </w:rPr>
         <w:t>可选追加内容</w:t>
       </w:r>
-      <w:bookmarkEnd w:id="13"/>
       <w:bookmarkEnd w:id="14"/>
       <w:bookmarkEnd w:id="15"/>
+      <w:bookmarkEnd w:id="16"/>
     </w:p>
     <w:tbl>
       <w:tblPr>
@@ -4381,7 +4411,7 @@
         </w:rPr>
         <w:t>报名：</w:t>
       </w:r>
-      <w:hyperlink r:id="rId20" w:history="1"/>
+      <w:hyperlink r:id="rId21" w:history="1"/>
     </w:p>
     <w:p>
       <w:pPr>
@@ -4405,9 +4435,9 @@
         </w:rPr>
         <w:t xml:space="preserve"> </w:t>
       </w:r>
-      <w:bookmarkStart w:id="16" w:name="_Toc11927479"/>
-      <w:bookmarkStart w:id="17" w:name="_Toc12033081"/>
-      <w:bookmarkStart w:id="18" w:name="_Toc12102638"/>
+      <w:bookmarkStart w:id="17" w:name="_Toc11927479"/>
+      <w:bookmarkStart w:id="18" w:name="_Toc12033081"/>
+      <w:bookmarkStart w:id="19" w:name="_Toc12102638"/>
       <w:r>
         <w:fldChar w:fldCharType="begin"/>
       </w:r>
@@ -4479,9 +4509,9 @@
         </w:rPr>
         <w:t>参展须知</w:t>
       </w:r>
-      <w:bookmarkEnd w:id="16"/>
       <w:bookmarkEnd w:id="17"/>
       <w:bookmarkEnd w:id="18"/>
+      <w:bookmarkEnd w:id="19"/>
     </w:p>
     <w:p>
       <w:pPr>
@@ -4790,39 +4820,39 @@
       <w:pPr>
         <w:pStyle w:val="1"/>
       </w:pPr>
-      <w:bookmarkStart w:id="19" w:name="_Toc12102639"/>
-      <w:bookmarkStart w:id="20" w:name="_Toc42170202"/>
+      <w:bookmarkStart w:id="20" w:name="_Toc12102639"/>
+      <w:bookmarkStart w:id="21" w:name="_Toc42170202"/>
       <w:r>
         <w:rPr>
           <w:rFonts w:hint="eastAsia"/>
         </w:rPr>
         <w:t>电子游戏试玩</w:t>
       </w:r>
-      <w:bookmarkStart w:id="21" w:name="_Hlk72246659"/>
+      <w:bookmarkStart w:id="22" w:name="_Hlk72246659"/>
       <w:r>
         <w:rPr>
           <w:rFonts w:hint="eastAsia"/>
         </w:rPr>
         <w:t>展位</w:t>
       </w:r>
-      <w:bookmarkEnd w:id="19"/>
+      <w:bookmarkEnd w:id="20"/>
       <w:r>
         <w:rPr>
           <w:rFonts w:hint="eastAsia"/>
         </w:rPr>
         <w:t>出展指南</w:t>
       </w:r>
-      <w:bookmarkEnd w:id="20"/>
+      <w:bookmarkEnd w:id="21"/>
     </w:p>
     <w:p>
       <w:pPr>
         <w:pStyle w:val="2"/>
         <w:spacing w:before="163"/>
       </w:pPr>
-      <w:bookmarkStart w:id="22" w:name="_Toc12033083"/>
-      <w:bookmarkStart w:id="23" w:name="_Toc12102640"/>
-      <w:bookmarkStart w:id="24" w:name="_Toc11927481"/>
-      <w:bookmarkEnd w:id="21"/>
+      <w:bookmarkStart w:id="23" w:name="_Toc12033083"/>
+      <w:bookmarkStart w:id="24" w:name="_Toc12102640"/>
+      <w:bookmarkStart w:id="25" w:name="_Toc11927481"/>
+      <w:bookmarkEnd w:id="22"/>
       <w:r>
         <w:rPr>
           <w:rFonts w:hint="eastAsia"/>
@@ -4835,8 +4865,8 @@
         </w:rPr>
         <w:t>游戏</w:t>
       </w:r>
-      <w:bookmarkEnd w:id="22"/>
       <w:bookmarkEnd w:id="23"/>
+      <w:bookmarkEnd w:id="24"/>
       <w:r>
         <w:rPr>
           <w:rFonts w:hint="eastAsia"/>
@@ -4883,23 +4913,7 @@
           <w:rFonts w:hint="eastAsia"/>
           <w:sz w:val="21"/>
         </w:rPr>
-        <w:t>本区域接受PC电脑游戏，以及</w:t>
-      </w:r>
-      <w:proofErr w:type="spellStart"/>
-      <w:r>
-        <w:rPr>
-          <w:rFonts w:hint="eastAsia"/>
-          <w:sz w:val="21"/>
-        </w:rPr>
-        <w:t>NSwitch</w:t>
-      </w:r>
-      <w:proofErr w:type="spellEnd"/>
-      <w:r>
-        <w:rPr>
-          <w:rFonts w:hint="eastAsia"/>
-          <w:sz w:val="21"/>
-        </w:rPr>
-        <w:t>、PS4等主机游戏进行展示试玩。</w:t>
+        <w:t>本区域接受PC电脑游戏，以及NSwitch、PS4等主机游戏进行展示试玩。</w:t>
       </w:r>
     </w:p>
     <w:p>
@@ -5019,15 +5033,7 @@
           <w:rFonts w:hint="eastAsia"/>
           <w:sz w:val="21"/>
         </w:rPr>
-        <w:t>、</w:t>
-      </w:r>
-      <w:proofErr w:type="spellStart"/>
-      <w:r>
-        <w:rPr>
-          <w:rFonts w:hint="eastAsia"/>
-          <w:sz w:val="21"/>
-        </w:rPr>
-        <w:t>W</w:t>
+        <w:t>、W</w:t>
       </w:r>
       <w:r>
         <w:rPr>
@@ -5035,7 +5041,6 @@
         </w:rPr>
         <w:t>eplay</w:t>
       </w:r>
-      <w:proofErr w:type="spellEnd"/>
       <w:r>
         <w:rPr>
           <w:rFonts w:hint="eastAsia"/>
@@ -5218,7 +5223,7 @@
                     </pic:cNvPicPr>
                   </pic:nvPicPr>
                   <pic:blipFill>
-                    <a:blip r:embed="rId21">
+                    <a:blip r:embed="rId22">
                       <a:extLst>
                         <a:ext uri="{28A0092B-C50C-407E-A947-70E740481C1C}">
                           <a14:useLocalDpi xmlns:a14="http://schemas.microsoft.com/office/drawing/2010/main" val="0"/>
@@ -5271,7 +5276,7 @@
                     </pic:cNvPicPr>
                   </pic:nvPicPr>
                   <pic:blipFill>
-                    <a:blip r:embed="rId22" cstate="print">
+                    <a:blip r:embed="rId23" cstate="print">
                       <a:extLst>
                         <a:ext uri="{28A0092B-C50C-407E-A947-70E740481C1C}">
                           <a14:useLocalDpi xmlns:a14="http://schemas.microsoft.com/office/drawing/2010/main" val="0"/>
@@ -5332,7 +5337,7 @@
                     </pic:cNvPicPr>
                   </pic:nvPicPr>
                   <pic:blipFill>
-                    <a:blip r:embed="rId23" cstate="print">
+                    <a:blip r:embed="rId24" cstate="print">
                       <a:extLst>
                         <a:ext uri="{28A0092B-C50C-407E-A947-70E740481C1C}">
                           <a14:useLocalDpi xmlns:a14="http://schemas.microsoft.com/office/drawing/2010/main" val="0"/>
@@ -5385,7 +5390,7 @@
                     </pic:cNvPicPr>
                   </pic:nvPicPr>
                   <pic:blipFill>
-                    <a:blip r:embed="rId24" cstate="print">
+                    <a:blip r:embed="rId25" cstate="print">
                       <a:extLst>
                         <a:ext uri="{28A0092B-C50C-407E-A947-70E740481C1C}">
                           <a14:useLocalDpi xmlns:a14="http://schemas.microsoft.com/office/drawing/2010/main" val="0"/>
@@ -5447,7 +5452,7 @@
                     </pic:cNvPicPr>
                   </pic:nvPicPr>
                   <pic:blipFill>
-                    <a:blip r:embed="rId25">
+                    <a:blip r:embed="rId26">
                       <a:extLst>
                         <a:ext uri="{28A0092B-C50C-407E-A947-70E740481C1C}">
                           <a14:useLocalDpi xmlns:a14="http://schemas.microsoft.com/office/drawing/2010/main" val="0"/>
@@ -5501,7 +5506,7 @@
                     </pic:cNvPicPr>
                   </pic:nvPicPr>
                   <pic:blipFill>
-                    <a:blip r:embed="rId26">
+                    <a:blip r:embed="rId27">
                       <a:extLst>
                         <a:ext uri="{28A0092B-C50C-407E-A947-70E740481C1C}">
                           <a14:useLocalDpi xmlns:a14="http://schemas.microsoft.com/office/drawing/2010/main" val="0"/>
@@ -5555,7 +5560,7 @@
                     </pic:cNvPicPr>
                   </pic:nvPicPr>
                   <pic:blipFill>
-                    <a:blip r:embed="rId27">
+                    <a:blip r:embed="rId28">
                       <a:extLst>
                         <a:ext uri="{28A0092B-C50C-407E-A947-70E740481C1C}">
                           <a14:useLocalDpi xmlns:a14="http://schemas.microsoft.com/office/drawing/2010/main" val="0"/>
@@ -5645,23 +5650,7 @@
           <w:rFonts w:hint="eastAsia"/>
           <w:sz w:val="21"/>
         </w:rPr>
-        <w:t>在游戏展示方面可以提供主机、显示器租赁，代为招募板娘</w:t>
-      </w:r>
-      <w:proofErr w:type="spellStart"/>
-      <w:r>
-        <w:rPr>
-          <w:rFonts w:hint="eastAsia"/>
-          <w:sz w:val="21"/>
-        </w:rPr>
-        <w:t>Coser</w:t>
-      </w:r>
-      <w:proofErr w:type="spellEnd"/>
-      <w:r>
-        <w:rPr>
-          <w:rFonts w:hint="eastAsia"/>
-          <w:sz w:val="21"/>
-        </w:rPr>
-        <w:t>，海报宣传品印刷等服务，一步到位，免去社团筹备</w:t>
+        <w:t>在游戏展示方面可以提供主机、显示器租赁，代为招募板娘Coser，海报宣传品印刷等服务，一步到位，免去社团筹备</w:t>
       </w:r>
       <w:r>
         <w:rPr>
@@ -5705,17 +5694,17 @@
         <w:pStyle w:val="2"/>
         <w:spacing w:before="163"/>
       </w:pPr>
-      <w:bookmarkStart w:id="25" w:name="_Toc12033084"/>
-      <w:bookmarkStart w:id="26" w:name="_Toc12102641"/>
+      <w:bookmarkStart w:id="26" w:name="_Toc12033084"/>
+      <w:bookmarkStart w:id="27" w:name="_Toc12102641"/>
       <w:r>
         <w:rPr>
           <w:rFonts w:hint="eastAsia"/>
         </w:rPr>
         <w:t>展位信息</w:t>
       </w:r>
-      <w:bookmarkEnd w:id="24"/>
       <w:bookmarkEnd w:id="25"/>
       <w:bookmarkEnd w:id="26"/>
+      <w:bookmarkEnd w:id="27"/>
     </w:p>
     <w:tbl>
       <w:tblPr>
@@ -6136,7 +6125,7 @@
                           </pic:cNvPicPr>
                         </pic:nvPicPr>
                         <pic:blipFill>
-                          <a:blip r:embed="rId28" cstate="print">
+                          <a:blip r:embed="rId29" cstate="print">
                             <a:extLst>
                               <a:ext uri="{28A0092B-C50C-407E-A947-70E740481C1C}">
                                 <a14:useLocalDpi xmlns:a14="http://schemas.microsoft.com/office/drawing/2010/main" val="0"/>
@@ -6361,18 +6350,18 @@
         <w:pStyle w:val="2"/>
         <w:spacing w:before="163"/>
       </w:pPr>
-      <w:bookmarkStart w:id="27" w:name="_Toc11927482"/>
-      <w:bookmarkStart w:id="28" w:name="_Toc12033085"/>
-      <w:bookmarkStart w:id="29" w:name="_Toc12102642"/>
+      <w:bookmarkStart w:id="28" w:name="_Toc11927482"/>
+      <w:bookmarkStart w:id="29" w:name="_Toc12033085"/>
+      <w:bookmarkStart w:id="30" w:name="_Toc12102642"/>
       <w:r>
         <w:rPr>
           <w:rFonts w:hint="eastAsia"/>
         </w:rPr>
         <w:t>可选追加内容</w:t>
       </w:r>
-      <w:bookmarkEnd w:id="27"/>
       <w:bookmarkEnd w:id="28"/>
       <w:bookmarkEnd w:id="29"/>
+      <w:bookmarkEnd w:id="30"/>
     </w:p>
     <w:tbl>
       <w:tblPr>
@@ -7302,7 +7291,7 @@
         </w:rPr>
         <w:t>请将以下内容发送至</w:t>
       </w:r>
-      <w:hyperlink r:id="rId29" w:history="1">
+      <w:hyperlink r:id="rId30" w:history="1">
         <w:r>
           <w:rPr>
             <w:rStyle w:val="a9"/>
@@ -7538,9 +7527,9 @@
         <w:pStyle w:val="2"/>
         <w:spacing w:before="163"/>
       </w:pPr>
-      <w:bookmarkStart w:id="30" w:name="_Toc11927483"/>
-      <w:bookmarkStart w:id="31" w:name="_Toc12033086"/>
-      <w:bookmarkStart w:id="32" w:name="_Toc12102643"/>
+      <w:bookmarkStart w:id="31" w:name="_Toc11927483"/>
+      <w:bookmarkStart w:id="32" w:name="_Toc12033086"/>
+      <w:bookmarkStart w:id="33" w:name="_Toc12102643"/>
       <w:r>
         <w:rPr>
           <w:rFonts w:hint="eastAsia"/>
@@ -7589,9 +7578,9 @@
         <w:lastRenderedPageBreak/>
         <w:t>参展须知</w:t>
       </w:r>
-      <w:bookmarkEnd w:id="30"/>
       <w:bookmarkEnd w:id="31"/>
       <w:bookmarkEnd w:id="32"/>
+      <w:bookmarkEnd w:id="33"/>
     </w:p>
     <w:p>
       <w:pPr>
@@ -8009,7 +7998,7 @@
       <w:pPr>
         <w:pStyle w:val="1"/>
       </w:pPr>
-      <w:bookmarkStart w:id="33" w:name="_Hlk72246895"/>
+      <w:bookmarkStart w:id="34" w:name="_Hlk72246895"/>
       <w:r>
         <w:rPr>
           <w:rFonts w:hint="eastAsia"/>
@@ -8031,9 +8020,9 @@
       </w:r>
     </w:p>
     <w:p>
-      <w:bookmarkStart w:id="34" w:name="_Toc12102644"/>
-      <w:bookmarkStart w:id="35" w:name="_Toc42170203"/>
-      <w:bookmarkEnd w:id="33"/>
+      <w:bookmarkStart w:id="35" w:name="_Toc12102644"/>
+      <w:bookmarkStart w:id="36" w:name="_Toc42170203"/>
+      <w:bookmarkEnd w:id="34"/>
       <w:r>
         <w:rPr>
           <w:rFonts w:hint="eastAsia"/>
@@ -8088,7 +8077,7 @@
                 <w:noProof/>
               </w:rPr>
               <w:drawing>
-                <wp:inline distT="0" distB="0" distL="0" distR="0" wp14:anchorId="45600780" wp14:editId="100C8E66">
+                <wp:inline distT="0" distB="0" distL="0" distR="0" wp14:anchorId="05A17A77" wp14:editId="1EE3EB7E">
                   <wp:extent cx="2676525" cy="1895475"/>
                   <wp:effectExtent l="0" t="0" r="9525" b="9525"/>
                   <wp:docPr id="5" name="图片 5" descr="图示, 工程绘图&#10;&#10;描述已自动生成"/>
@@ -8105,7 +8094,7 @@
                           </pic:cNvPicPr>
                         </pic:nvPicPr>
                         <pic:blipFill>
-                          <a:blip r:embed="rId30" cstate="print">
+                          <a:blip r:embed="rId31" cstate="print">
                             <a:extLst>
                               <a:ext uri="{28A0092B-C50C-407E-A947-70E740481C1C}">
                                 <a14:useLocalDpi xmlns:a14="http://schemas.microsoft.com/office/drawing/2010/main" val="0"/>
@@ -8524,8 +8513,8 @@
       </w:tblPr>
       <w:tblGrid>
         <w:gridCol w:w="552"/>
-        <w:gridCol w:w="5387"/>
-        <w:gridCol w:w="3260"/>
+        <w:gridCol w:w="5245"/>
+        <w:gridCol w:w="2835"/>
       </w:tblGrid>
       <w:tr>
         <w:trPr>
@@ -8558,7 +8547,7 @@
         </w:tc>
         <w:tc>
           <w:tcPr>
-            <w:tcW w:w="5387" w:type="dxa"/>
+            <w:tcW w:w="5245" w:type="dxa"/>
             <w:tcBorders>
               <w:top w:val="single" w:sz="12" w:space="0" w:color="4472C4" w:themeColor="accent1"/>
               <w:left w:val="single" w:sz="4" w:space="0" w:color="4472C4" w:themeColor="accent1"/>
@@ -8583,7 +8572,7 @@
         </w:tc>
         <w:tc>
           <w:tcPr>
-            <w:tcW w:w="3260" w:type="dxa"/>
+            <w:tcW w:w="2835" w:type="dxa"/>
             <w:tcBorders>
               <w:top w:val="single" w:sz="12" w:space="0" w:color="4472C4" w:themeColor="accent1"/>
               <w:left w:val="single" w:sz="4" w:space="0" w:color="4472C4" w:themeColor="accent1"/>
@@ -8638,7 +8627,7 @@
         </w:tc>
         <w:tc>
           <w:tcPr>
-            <w:tcW w:w="5387" w:type="dxa"/>
+            <w:tcW w:w="5245" w:type="dxa"/>
             <w:tcBorders>
               <w:top w:val="single" w:sz="4" w:space="0" w:color="4472C4" w:themeColor="accent1"/>
               <w:left w:val="single" w:sz="4" w:space="0" w:color="4472C4" w:themeColor="accent1"/>
@@ -8662,7 +8651,7 @@
         </w:tc>
         <w:tc>
           <w:tcPr>
-            <w:tcW w:w="3260" w:type="dxa"/>
+            <w:tcW w:w="2835" w:type="dxa"/>
             <w:tcBorders>
               <w:top w:val="single" w:sz="4" w:space="0" w:color="4472C4" w:themeColor="accent1"/>
               <w:left w:val="single" w:sz="4" w:space="0" w:color="4472C4" w:themeColor="accent1"/>
@@ -8718,7 +8707,7 @@
         </w:tc>
         <w:tc>
           <w:tcPr>
-            <w:tcW w:w="5387" w:type="dxa"/>
+            <w:tcW w:w="5245" w:type="dxa"/>
             <w:tcBorders>
               <w:top w:val="single" w:sz="4" w:space="0" w:color="4472C4" w:themeColor="accent1"/>
               <w:left w:val="single" w:sz="4" w:space="0" w:color="4472C4" w:themeColor="accent1"/>
@@ -8742,7 +8731,7 @@
         </w:tc>
         <w:tc>
           <w:tcPr>
-            <w:tcW w:w="3260" w:type="dxa"/>
+            <w:tcW w:w="2835" w:type="dxa"/>
             <w:tcBorders>
               <w:top w:val="single" w:sz="4" w:space="0" w:color="4472C4" w:themeColor="accent1"/>
               <w:left w:val="single" w:sz="4" w:space="0" w:color="4472C4" w:themeColor="accent1"/>
@@ -8794,7 +8783,7 @@
         </w:rPr>
         <w:t>请将以下内容发送至</w:t>
       </w:r>
-      <w:hyperlink r:id="rId31" w:history="1">
+      <w:hyperlink r:id="rId32" w:history="1">
         <w:r>
           <w:rPr>
             <w:rStyle w:val="a9"/>
@@ -9016,26 +9005,26 @@
         <w:lastRenderedPageBreak/>
         <w:t>企业出展指南</w:t>
       </w:r>
-      <w:bookmarkEnd w:id="34"/>
       <w:bookmarkEnd w:id="35"/>
+      <w:bookmarkEnd w:id="36"/>
     </w:p>
     <w:p>
       <w:pPr>
         <w:pStyle w:val="2"/>
         <w:spacing w:before="163"/>
       </w:pPr>
-      <w:bookmarkStart w:id="36" w:name="_Toc11927485"/>
-      <w:bookmarkStart w:id="37" w:name="_Toc12033088"/>
-      <w:bookmarkStart w:id="38" w:name="_Toc12102645"/>
+      <w:bookmarkStart w:id="37" w:name="_Toc11927485"/>
+      <w:bookmarkStart w:id="38" w:name="_Toc12033088"/>
+      <w:bookmarkStart w:id="39" w:name="_Toc12102645"/>
       <w:r>
         <w:rPr>
           <w:rFonts w:hint="eastAsia"/>
         </w:rPr>
         <w:t>展位信息</w:t>
       </w:r>
-      <w:bookmarkEnd w:id="36"/>
       <w:bookmarkEnd w:id="37"/>
       <w:bookmarkEnd w:id="38"/>
+      <w:bookmarkEnd w:id="39"/>
     </w:p>
     <w:tbl>
       <w:tblPr>
@@ -9462,7 +9451,7 @@
                           </pic:cNvPicPr>
                         </pic:nvPicPr>
                         <pic:blipFill>
-                          <a:blip r:embed="rId32" cstate="print">
+                          <a:blip r:embed="rId33" cstate="print">
                             <a:extLst>
                               <a:ext uri="{28A0092B-C50C-407E-A947-70E740481C1C}">
                                 <a14:useLocalDpi xmlns:a14="http://schemas.microsoft.com/office/drawing/2010/main" val="0"/>
@@ -9632,18 +9621,18 @@
         <w:pStyle w:val="2"/>
         <w:spacing w:before="163"/>
       </w:pPr>
-      <w:bookmarkStart w:id="39" w:name="_Toc11927486"/>
-      <w:bookmarkStart w:id="40" w:name="_Toc12033089"/>
-      <w:bookmarkStart w:id="41" w:name="_Toc12102646"/>
+      <w:bookmarkStart w:id="40" w:name="_Toc11927486"/>
+      <w:bookmarkStart w:id="41" w:name="_Toc12033089"/>
+      <w:bookmarkStart w:id="42" w:name="_Toc12102646"/>
       <w:r>
         <w:rPr>
           <w:rFonts w:hint="eastAsia"/>
         </w:rPr>
         <w:t>可选追加内容</w:t>
       </w:r>
-      <w:bookmarkEnd w:id="39"/>
       <w:bookmarkEnd w:id="40"/>
       <w:bookmarkEnd w:id="41"/>
+      <w:bookmarkEnd w:id="42"/>
     </w:p>
     <w:tbl>
       <w:tblPr>
@@ -9830,69 +9819,6 @@
         </w:rPr>
         <w:t xml:space="preserve"> </w:t>
       </w:r>
-      <w:hyperlink r:id="rId33" w:history="1">
-        <w:r>
-          <w:rPr>
-            <w:rStyle w:val="a9"/>
-            <w:sz w:val="21"/>
-          </w:rPr>
-          <w:t>event@meizhi.info</w:t>
-        </w:r>
-      </w:hyperlink>
-      <w:r>
-        <w:rPr>
-          <w:sz w:val="21"/>
-        </w:rPr>
-        <w:t xml:space="preserve"> </w:t>
-      </w:r>
-      <w:r>
-        <w:rPr>
-          <w:rFonts w:hint="eastAsia"/>
-          <w:sz w:val="21"/>
-        </w:rPr>
-        <w:t>。</w:t>
-      </w:r>
-    </w:p>
-    <w:p>
-      <w:pPr>
-        <w:widowControl/>
-        <w:jc w:val="left"/>
-        <w:rPr>
-          <w:sz w:val="21"/>
-        </w:rPr>
-      </w:pPr>
-      <w:bookmarkStart w:id="42" w:name="_Toc11927487"/>
-      <w:bookmarkStart w:id="43" w:name="_Toc12033090"/>
-      <w:bookmarkStart w:id="44" w:name="_Toc12102647"/>
-      <w:r>
-        <w:rPr>
-          <w:rFonts w:hint="eastAsia"/>
-        </w:rPr>
-        <w:t>展位</w:t>
-      </w:r>
-      <w:r>
-        <w:rPr>
-          <w:rFonts w:hint="eastAsia"/>
-        </w:rPr>
-        <w:t>申请方式</w:t>
-      </w:r>
-      <w:bookmarkEnd w:id="42"/>
-      <w:bookmarkEnd w:id="43"/>
-      <w:bookmarkEnd w:id="44"/>
-    </w:p>
-    <w:p>
-      <w:pPr>
-        <w:rPr>
-          <w:sz w:val="21"/>
-        </w:rPr>
-      </w:pPr>
-      <w:r>
-        <w:rPr>
-          <w:rFonts w:hint="eastAsia"/>
-          <w:sz w:val="21"/>
-        </w:rPr>
-        <w:t xml:space="preserve">发送申请邮件至 </w:t>
-      </w:r>
       <w:hyperlink r:id="rId34" w:history="1">
         <w:r>
           <w:rPr>
@@ -9913,6 +9839,69 @@
           <w:rFonts w:hint="eastAsia"/>
           <w:sz w:val="21"/>
         </w:rPr>
+        <w:t>。</w:t>
+      </w:r>
+    </w:p>
+    <w:p>
+      <w:pPr>
+        <w:widowControl/>
+        <w:jc w:val="left"/>
+        <w:rPr>
+          <w:sz w:val="21"/>
+        </w:rPr>
+      </w:pPr>
+      <w:bookmarkStart w:id="43" w:name="_Toc11927487"/>
+      <w:bookmarkStart w:id="44" w:name="_Toc12033090"/>
+      <w:bookmarkStart w:id="45" w:name="_Toc12102647"/>
+      <w:r>
+        <w:rPr>
+          <w:rFonts w:hint="eastAsia"/>
+        </w:rPr>
+        <w:t>展位</w:t>
+      </w:r>
+      <w:r>
+        <w:rPr>
+          <w:rFonts w:hint="eastAsia"/>
+        </w:rPr>
+        <w:t>申请方式</w:t>
+      </w:r>
+      <w:bookmarkEnd w:id="43"/>
+      <w:bookmarkEnd w:id="44"/>
+      <w:bookmarkEnd w:id="45"/>
+    </w:p>
+    <w:p>
+      <w:pPr>
+        <w:rPr>
+          <w:sz w:val="21"/>
+        </w:rPr>
+      </w:pPr>
+      <w:r>
+        <w:rPr>
+          <w:rFonts w:hint="eastAsia"/>
+          <w:sz w:val="21"/>
+        </w:rPr>
+        <w:t xml:space="preserve">发送申请邮件至 </w:t>
+      </w:r>
+      <w:hyperlink r:id="rId35" w:history="1">
+        <w:r>
+          <w:rPr>
+            <w:rStyle w:val="a9"/>
+            <w:sz w:val="21"/>
+          </w:rPr>
+          <w:t>event@meizhi.info</w:t>
+        </w:r>
+      </w:hyperlink>
+      <w:r>
+        <w:rPr>
+          <w:sz w:val="21"/>
+        </w:rPr>
+        <w:t xml:space="preserve"> </w:t>
+      </w:r>
+      <w:r>
+        <w:rPr>
+          <w:rFonts w:hint="eastAsia"/>
+          <w:sz w:val="21"/>
+        </w:rPr>
         <w:t>，请在邮件中说明以下信息：</w:t>
       </w:r>
     </w:p>
@@ -10034,9 +10023,9 @@
           <w:sz w:val="21"/>
         </w:rPr>
       </w:pPr>
-      <w:bookmarkStart w:id="45" w:name="_Toc11927488"/>
-      <w:bookmarkStart w:id="46" w:name="_Toc12033091"/>
-      <w:bookmarkStart w:id="47" w:name="_Toc12102648"/>
+      <w:bookmarkStart w:id="46" w:name="_Toc11927488"/>
+      <w:bookmarkStart w:id="47" w:name="_Toc12033091"/>
+      <w:bookmarkStart w:id="48" w:name="_Toc12102648"/>
       <w:r>
         <w:rPr>
           <w:rFonts w:hint="eastAsia"/>
@@ -10078,9 +10067,9 @@
         <w:lastRenderedPageBreak/>
         <w:t>参展须知</w:t>
       </w:r>
-      <w:bookmarkEnd w:id="45"/>
       <w:bookmarkEnd w:id="46"/>
       <w:bookmarkEnd w:id="47"/>
+      <w:bookmarkEnd w:id="48"/>
     </w:p>
     <w:p>
       <w:pPr>
@@ -10604,7 +10593,7 @@
       <w:pPr>
         <w:pStyle w:val="1"/>
       </w:pPr>
-      <w:bookmarkStart w:id="48" w:name="_Toc42170205"/>
+      <w:bookmarkStart w:id="49" w:name="_Toc42170205"/>
       <w:r>
         <w:rPr>
           <w:rFonts w:hint="eastAsia"/>
@@ -10618,7 +10607,7 @@
         </w:rPr>
         <w:t>投稿说明</w:t>
       </w:r>
-      <w:bookmarkEnd w:id="48"/>
+      <w:bookmarkEnd w:id="49"/>
     </w:p>
     <w:p>
       <w:pPr>
@@ -12454,91 +12443,6 @@
         </w:rPr>
         <w:t>如果有疑问，请发送邮件至</w:t>
       </w:r>
-      <w:hyperlink r:id="rId35" w:history="1">
-        <w:r>
-          <w:rPr>
-            <w:rStyle w:val="a9"/>
-            <w:sz w:val="21"/>
-          </w:rPr>
-          <w:t>circle@thonly.name</w:t>
-        </w:r>
-      </w:hyperlink>
-      <w:r>
-        <w:rPr>
-          <w:rFonts w:hint="eastAsia"/>
-          <w:sz w:val="21"/>
-        </w:rPr>
-        <w:t>。</w:t>
-      </w:r>
-    </w:p>
-    <w:p>
-      <w:pPr>
-        <w:pStyle w:val="2"/>
-        <w:spacing w:before="163"/>
-      </w:pPr>
-      <w:r>
-        <w:rPr>
-          <w:rFonts w:hint="eastAsia"/>
-        </w:rPr>
-        <w:t>申请</w:t>
-      </w:r>
-      <w:r>
-        <w:rPr>
-          <w:rFonts w:hint="eastAsia"/>
-        </w:rPr>
-        <w:t>方式</w:t>
-      </w:r>
-    </w:p>
-    <w:p>
-      <w:pPr>
-        <w:numPr>
-          <w:ilvl w:val="0"/>
-          <w:numId w:val="3"/>
-        </w:numPr>
-        <w:rPr>
-          <w:sz w:val="21"/>
-        </w:rPr>
-      </w:pPr>
-      <w:r>
-        <w:rPr>
-          <w:sz w:val="21"/>
-        </w:rPr>
-        <w:t>6</w:t>
-      </w:r>
-      <w:r>
-        <w:rPr>
-          <w:rFonts w:hint="eastAsia"/>
-          <w:sz w:val="21"/>
-        </w:rPr>
-        <w:t>月</w:t>
-      </w:r>
-      <w:r>
-        <w:rPr>
-          <w:rFonts w:hint="eastAsia"/>
-          <w:sz w:val="21"/>
-        </w:rPr>
-        <w:t>1</w:t>
-      </w:r>
-      <w:r>
-        <w:rPr>
-          <w:sz w:val="21"/>
-        </w:rPr>
-        <w:t>9</w:t>
-      </w:r>
-      <w:r>
-        <w:rPr>
-          <w:rFonts w:hint="eastAsia"/>
-          <w:sz w:val="21"/>
-        </w:rPr>
-        <w:t>日</w:t>
-      </w:r>
-      <w:r>
-        <w:rPr>
-          <w:rFonts w:hint="eastAsia"/>
-          <w:sz w:val="21"/>
-        </w:rPr>
-        <w:t xml:space="preserve">之后，将投稿申请发送至 </w:t>
-      </w:r>
       <w:hyperlink r:id="rId36" w:history="1">
         <w:r>
           <w:rPr>
@@ -12550,16 +12454,28 @@
       </w:hyperlink>
       <w:r>
         <w:rPr>
-          <w:sz w:val="21"/>
-        </w:rPr>
-        <w:t xml:space="preserve"> </w:t>
-      </w:r>
-      <w:r>
-        <w:rPr>
           <w:rFonts w:hint="eastAsia"/>
           <w:sz w:val="21"/>
         </w:rPr>
         <w:t>。</w:t>
+      </w:r>
+    </w:p>
+    <w:p>
+      <w:pPr>
+        <w:pStyle w:val="2"/>
+        <w:spacing w:before="163"/>
+      </w:pPr>
+      <w:r>
+        <w:rPr>
+          <w:rFonts w:hint="eastAsia"/>
+        </w:rPr>
+        <w:t>申请</w:t>
+      </w:r>
+      <w:r>
+        <w:rPr>
+          <w:rFonts w:hint="eastAsia"/>
+        </w:rPr>
+        <w:t>方式</w:t>
       </w:r>
     </w:p>
     <w:p>
@@ -12574,10 +12490,58 @@
       </w:pPr>
       <w:r>
         <w:rPr>
-          <w:rFonts w:hint="eastAsia"/>
-          <w:sz w:val="21"/>
-        </w:rPr>
-        <w:t>请在申请中说明您的相关信息，如若已经申请过社团或企业的展位，请在邮件中说明。</w:t>
+          <w:sz w:val="21"/>
+        </w:rPr>
+        <w:t>5</w:t>
+      </w:r>
+      <w:r>
+        <w:rPr>
+          <w:rFonts w:hint="eastAsia"/>
+          <w:sz w:val="21"/>
+        </w:rPr>
+        <w:t>月</w:t>
+      </w:r>
+      <w:r>
+        <w:rPr>
+          <w:sz w:val="21"/>
+        </w:rPr>
+        <w:t>22</w:t>
+      </w:r>
+      <w:r>
+        <w:rPr>
+          <w:rFonts w:hint="eastAsia"/>
+          <w:sz w:val="21"/>
+        </w:rPr>
+        <w:t>日</w:t>
+      </w:r>
+      <w:r>
+        <w:rPr>
+          <w:rFonts w:hint="eastAsia"/>
+          <w:sz w:val="21"/>
+        </w:rPr>
+        <w:t xml:space="preserve">之后，将投稿申请发送至 </w:t>
+      </w:r>
+      <w:hyperlink r:id="rId37" w:history="1">
+        <w:r>
+          <w:rPr>
+            <w:rStyle w:val="a9"/>
+            <w:sz w:val="21"/>
+          </w:rPr>
+          <w:t>circle@thonly.name</w:t>
+        </w:r>
+      </w:hyperlink>
+      <w:r>
+        <w:rPr>
+          <w:sz w:val="21"/>
+        </w:rPr>
+        <w:t xml:space="preserve"> </w:t>
+      </w:r>
+      <w:r>
+        <w:rPr>
+          <w:rFonts w:hint="eastAsia"/>
+          <w:sz w:val="21"/>
+        </w:rPr>
+        <w:t>。</w:t>
       </w:r>
     </w:p>
     <w:p>
@@ -12595,21 +12559,7 @@
           <w:rFonts w:hint="eastAsia"/>
           <w:sz w:val="21"/>
         </w:rPr>
-        <w:t>我们在接受到申请后，会在两周内回复</w:t>
-      </w:r>
-      <w:r>
-        <w:rPr>
-          <w:rFonts w:hint="eastAsia"/>
-          <w:sz w:val="21"/>
-        </w:rPr>
-        <w:t>，最迟不会迟于截止日期后一周</w:t>
-      </w:r>
-      <w:r>
-        <w:rPr>
-          <w:rFonts w:hint="eastAsia"/>
-          <w:sz w:val="21"/>
-        </w:rPr>
-        <w:t>。</w:t>
+        <w:t>请在申请中说明您的相关信息，如若已经申请过社团或企业的展位，请在邮件中说明。</w:t>
       </w:r>
     </w:p>
     <w:p>
@@ -12627,6 +12577,38 @@
           <w:rFonts w:hint="eastAsia"/>
           <w:sz w:val="21"/>
         </w:rPr>
+        <w:t>我们在接受到申请后，会在两周内回复</w:t>
+      </w:r>
+      <w:r>
+        <w:rPr>
+          <w:rFonts w:hint="eastAsia"/>
+          <w:sz w:val="21"/>
+        </w:rPr>
+        <w:t>，最迟不会迟于截止日期后一周</w:t>
+      </w:r>
+      <w:r>
+        <w:rPr>
+          <w:rFonts w:hint="eastAsia"/>
+          <w:sz w:val="21"/>
+        </w:rPr>
+        <w:t>。</w:t>
+      </w:r>
+    </w:p>
+    <w:p>
+      <w:pPr>
+        <w:numPr>
+          <w:ilvl w:val="0"/>
+          <w:numId w:val="3"/>
+        </w:numPr>
+        <w:rPr>
+          <w:sz w:val="21"/>
+        </w:rPr>
+      </w:pPr>
+      <w:r>
+        <w:rPr>
+          <w:rFonts w:hint="eastAsia"/>
+          <w:sz w:val="21"/>
+        </w:rPr>
         <w:t>可以</w:t>
       </w:r>
       <w:r>
@@ -12662,8 +12644,8 @@
       <w:pPr>
         <w:pStyle w:val="1"/>
       </w:pPr>
-      <w:bookmarkStart w:id="49" w:name="_Toc12102649"/>
-      <w:bookmarkStart w:id="50" w:name="_Toc42170206"/>
+      <w:bookmarkStart w:id="50" w:name="_Toc12102649"/>
+      <w:bookmarkStart w:id="51" w:name="_Toc42170206"/>
       <w:r>
         <w:rPr>
           <w:rFonts w:hint="eastAsia"/>
@@ -12671,8 +12653,8 @@
         <w:lastRenderedPageBreak/>
         <w:t>邮寄与入场布展相关</w:t>
       </w:r>
-      <w:bookmarkEnd w:id="49"/>
       <w:bookmarkEnd w:id="50"/>
+      <w:bookmarkEnd w:id="51"/>
     </w:p>
     <w:p>
       <w:pPr>
@@ -12702,222 +12684,260 @@
     </w:p>
     <w:p>
       <w:pPr>
-        <w:rPr>
-          <w:sz w:val="21"/>
-        </w:rPr>
-      </w:pPr>
-    </w:p>
-    <w:p>
-      <w:pPr>
-        <w:rPr>
-          <w:sz w:val="21"/>
-        </w:rPr>
-      </w:pPr>
-    </w:p>
-    <w:p>
-      <w:pPr>
-        <w:pStyle w:val="3"/>
-      </w:pPr>
-      <w:r>
-        <w:rPr>
-          <w:rFonts w:hint="eastAsia"/>
-        </w:rPr>
-        <w:t>布展</w:t>
-      </w:r>
-      <w:r>
-        <w:rPr>
-          <w:rFonts w:hint="eastAsia"/>
-        </w:rPr>
-        <w:t>与入场</w:t>
-      </w:r>
-      <w:r>
-        <w:rPr>
-          <w:rFonts w:hint="eastAsia"/>
-        </w:rPr>
-        <w:t>时间</w:t>
-      </w:r>
-    </w:p>
-    <w:p>
-      <w:pPr>
-        <w:rPr>
-          <w:sz w:val="21"/>
-        </w:rPr>
-      </w:pPr>
-      <w:r>
-        <w:rPr>
-          <w:rFonts w:hint="eastAsia"/>
-          <w:sz w:val="21"/>
-        </w:rPr>
-        <w:t>8月</w:t>
-      </w:r>
-      <w:r>
-        <w:rPr>
-          <w:sz w:val="21"/>
-        </w:rPr>
-        <w:t>6</w:t>
-      </w:r>
-      <w:r>
-        <w:rPr>
-          <w:rFonts w:hint="eastAsia"/>
-          <w:sz w:val="21"/>
-        </w:rPr>
-        <w:t>日下午，具体时间点待通知</w:t>
-      </w:r>
-    </w:p>
-    <w:p>
-      <w:pPr>
-        <w:rPr>
-          <w:sz w:val="21"/>
-        </w:rPr>
-      </w:pPr>
-    </w:p>
-    <w:p>
-      <w:pPr>
-        <w:pStyle w:val="3"/>
-      </w:pPr>
-      <w:r>
-        <w:rPr>
-          <w:rFonts w:hint="eastAsia"/>
-        </w:rPr>
-        <w:t>物流相关</w:t>
-      </w:r>
-    </w:p>
-    <w:p>
-      <w:pPr>
-        <w:rPr>
-          <w:sz w:val="21"/>
-        </w:rPr>
-      </w:pPr>
-      <w:r>
-        <w:rPr>
-          <w:rFonts w:hint="eastAsia"/>
-          <w:sz w:val="21"/>
-        </w:rPr>
-        <w:t>本次上海</w:t>
-      </w:r>
-      <w:r>
-        <w:rPr>
-          <w:rFonts w:hint="eastAsia"/>
-          <w:sz w:val="21"/>
-        </w:rPr>
-        <w:t>场，</w:t>
-      </w:r>
-      <w:r>
-        <w:rPr>
-          <w:rFonts w:hint="eastAsia"/>
-          <w:sz w:val="21"/>
-        </w:rPr>
-        <w:t>我们</w:t>
-      </w:r>
-      <w:r>
-        <w:rPr>
-          <w:rFonts w:hint="eastAsia"/>
-          <w:sz w:val="21"/>
-        </w:rPr>
-        <w:t>将不设置物流代收服务，请</w:t>
-      </w:r>
-      <w:r>
-        <w:rPr>
-          <w:rFonts w:hint="eastAsia"/>
-          <w:sz w:val="21"/>
-        </w:rPr>
-        <w:t>各位参展社团自行</w:t>
-      </w:r>
-      <w:r>
-        <w:rPr>
-          <w:rFonts w:hint="eastAsia"/>
-          <w:sz w:val="21"/>
-        </w:rPr>
-        <w:t>规划货物存储方式</w:t>
-      </w:r>
-    </w:p>
-    <w:p>
-      <w:pPr>
-        <w:rPr>
-          <w:sz w:val="21"/>
-        </w:rPr>
-      </w:pPr>
-    </w:p>
-    <w:p>
-      <w:pPr>
-        <w:rPr>
-          <w:sz w:val="21"/>
-        </w:rPr>
-      </w:pPr>
-      <w:r>
-        <w:rPr>
-          <w:rFonts w:hint="eastAsia"/>
-          <w:sz w:val="21"/>
-        </w:rPr>
-        <w:t>请务必注意：</w:t>
-      </w:r>
-    </w:p>
-    <w:p>
-      <w:pPr>
-        <w:rPr>
-          <w:sz w:val="21"/>
-        </w:rPr>
-      </w:pPr>
-      <w:r>
-        <w:rPr>
-          <w:rFonts w:hint="eastAsia"/>
-          <w:sz w:val="21"/>
-        </w:rPr>
-        <w:t>场馆</w:t>
-      </w:r>
-      <w:r>
-        <w:rPr>
-          <w:rFonts w:hint="eastAsia"/>
+        <w:ind w:leftChars="200" w:left="480"/>
+        <w:rPr>
           <w:b/>
           <w:bCs/>
-          <w:sz w:val="21"/>
-        </w:rPr>
-        <w:t>不提供</w:t>
-      </w:r>
-      <w:r>
-        <w:rPr>
-          <w:rFonts w:hint="eastAsia"/>
-          <w:sz w:val="21"/>
-        </w:rPr>
-        <w:t>代收货服务，因此</w:t>
-      </w:r>
-      <w:r>
-        <w:rPr>
-          <w:rFonts w:hint="eastAsia"/>
-          <w:sz w:val="21"/>
-        </w:rPr>
-        <w:t>如果自行邮寄，</w:t>
-      </w:r>
-      <w:r>
-        <w:rPr>
-          <w:rFonts w:hint="eastAsia"/>
-          <w:sz w:val="21"/>
-        </w:rPr>
-        <w:t>请您</w:t>
-      </w:r>
+          <w:szCs w:val="28"/>
+        </w:rPr>
+      </w:pPr>
       <w:r>
         <w:rPr>
           <w:rFonts w:hint="eastAsia"/>
           <w:b/>
           <w:bCs/>
-          <w:sz w:val="21"/>
-        </w:rPr>
-        <w:t>收件人填写为您自己，并且注明</w:t>
-      </w:r>
-      <w:r>
-        <w:rPr>
-          <w:rFonts w:hint="eastAsia"/>
+          <w:szCs w:val="28"/>
+        </w:rPr>
+        <w:t>上海市长宁区延安西路</w:t>
+      </w:r>
+      <w:r>
+        <w:rPr>
           <w:b/>
           <w:bCs/>
-          <w:sz w:val="21"/>
-        </w:rPr>
-        <w:t>布展日</w:t>
+          <w:szCs w:val="28"/>
+        </w:rPr>
+        <w:t>2299</w:t>
       </w:r>
       <w:r>
         <w:rPr>
           <w:rFonts w:hint="eastAsia"/>
           <w:b/>
           <w:bCs/>
+          <w:szCs w:val="28"/>
+        </w:rPr>
+        <w:t>号</w:t>
+      </w:r>
+      <w:r>
+        <w:rPr>
+          <w:rFonts w:hint="eastAsia"/>
+          <w:b/>
+          <w:bCs/>
+          <w:szCs w:val="28"/>
+        </w:rPr>
+        <w:t>上海世贸商城</w:t>
+      </w:r>
+    </w:p>
+    <w:p>
+      <w:pPr>
+        <w:rPr>
+          <w:sz w:val="21"/>
+        </w:rPr>
+      </w:pPr>
+    </w:p>
+    <w:p>
+      <w:pPr>
+        <w:pStyle w:val="3"/>
+      </w:pPr>
+      <w:r>
+        <w:rPr>
+          <w:rFonts w:hint="eastAsia"/>
+        </w:rPr>
+        <w:t>布展</w:t>
+      </w:r>
+      <w:r>
+        <w:rPr>
+          <w:rFonts w:hint="eastAsia"/>
+        </w:rPr>
+        <w:t>与入场</w:t>
+      </w:r>
+      <w:r>
+        <w:rPr>
+          <w:rFonts w:hint="eastAsia"/>
+        </w:rPr>
+        <w:t>时间</w:t>
+      </w:r>
+    </w:p>
+    <w:p>
+      <w:pPr>
+        <w:rPr>
+          <w:sz w:val="21"/>
+        </w:rPr>
+      </w:pPr>
+      <w:r>
+        <w:rPr>
+          <w:rFonts w:hint="eastAsia"/>
+          <w:sz w:val="21"/>
+        </w:rPr>
+        <w:t>8月</w:t>
+      </w:r>
+      <w:r>
+        <w:rPr>
+          <w:sz w:val="21"/>
+        </w:rPr>
+        <w:t>6</w:t>
+      </w:r>
+      <w:r>
+        <w:rPr>
+          <w:rFonts w:hint="eastAsia"/>
+          <w:sz w:val="21"/>
+        </w:rPr>
+        <w:t>日下午，具体时间点待通知</w:t>
+      </w:r>
+    </w:p>
+    <w:p>
+      <w:pPr>
+        <w:rPr>
+          <w:sz w:val="21"/>
+        </w:rPr>
+      </w:pPr>
+    </w:p>
+    <w:p>
+      <w:pPr>
+        <w:pStyle w:val="3"/>
+      </w:pPr>
+      <w:r>
+        <w:rPr>
+          <w:rFonts w:hint="eastAsia"/>
+        </w:rPr>
+        <w:t>物流相关</w:t>
+      </w:r>
+    </w:p>
+    <w:p>
+      <w:pPr>
+        <w:rPr>
+          <w:sz w:val="21"/>
+        </w:rPr>
+      </w:pPr>
+      <w:r>
+        <w:rPr>
+          <w:rFonts w:hint="eastAsia"/>
+          <w:sz w:val="21"/>
+        </w:rPr>
+        <w:t>本次上海</w:t>
+      </w:r>
+      <w:r>
+        <w:rPr>
+          <w:rFonts w:hint="eastAsia"/>
+          <w:sz w:val="21"/>
+        </w:rPr>
+        <w:t>场，</w:t>
+      </w:r>
+      <w:r>
+        <w:rPr>
+          <w:rFonts w:hint="eastAsia"/>
+          <w:sz w:val="21"/>
+        </w:rPr>
+        <w:t>我们</w:t>
+      </w:r>
+      <w:r>
+        <w:rPr>
+          <w:rFonts w:hint="eastAsia"/>
+          <w:sz w:val="21"/>
+        </w:rPr>
+        <w:t>将不设置物流代收服务，请</w:t>
+      </w:r>
+      <w:r>
+        <w:rPr>
+          <w:rFonts w:hint="eastAsia"/>
+          <w:sz w:val="21"/>
+        </w:rPr>
+        <w:t>各位参展社团自行</w:t>
+      </w:r>
+      <w:r>
+        <w:rPr>
+          <w:rFonts w:hint="eastAsia"/>
+          <w:sz w:val="21"/>
+        </w:rPr>
+        <w:t>规划货物存储方式</w:t>
+      </w:r>
+    </w:p>
+    <w:p>
+      <w:pPr>
+        <w:rPr>
+          <w:sz w:val="21"/>
+        </w:rPr>
+      </w:pPr>
+    </w:p>
+    <w:p>
+      <w:pPr>
+        <w:rPr>
+          <w:sz w:val="21"/>
+        </w:rPr>
+      </w:pPr>
+      <w:r>
+        <w:rPr>
+          <w:rFonts w:hint="eastAsia"/>
+          <w:sz w:val="21"/>
+        </w:rPr>
+        <w:t>请务必注意：</w:t>
+      </w:r>
+    </w:p>
+    <w:p>
+      <w:pPr>
+        <w:rPr>
+          <w:sz w:val="21"/>
+        </w:rPr>
+      </w:pPr>
+      <w:r>
+        <w:rPr>
+          <w:rFonts w:hint="eastAsia"/>
+          <w:sz w:val="21"/>
+        </w:rPr>
+        <w:t>场馆</w:t>
+      </w:r>
+      <w:r>
+        <w:rPr>
+          <w:rFonts w:hint="eastAsia"/>
+          <w:b/>
+          <w:bCs/>
+          <w:sz w:val="21"/>
+        </w:rPr>
+        <w:t>不提供</w:t>
+      </w:r>
+      <w:r>
+        <w:rPr>
+          <w:rFonts w:hint="eastAsia"/>
+          <w:sz w:val="21"/>
+        </w:rPr>
+        <w:t>代收货服务，因此</w:t>
+      </w:r>
+      <w:r>
+        <w:rPr>
+          <w:rFonts w:hint="eastAsia"/>
+          <w:sz w:val="21"/>
+        </w:rPr>
+        <w:t>如果自行邮寄，</w:t>
+      </w:r>
+      <w:r>
+        <w:rPr>
+          <w:rFonts w:hint="eastAsia"/>
+          <w:sz w:val="21"/>
+        </w:rPr>
+        <w:t>请您</w:t>
+      </w:r>
+      <w:r>
+        <w:rPr>
+          <w:rFonts w:hint="eastAsia"/>
+          <w:b/>
+          <w:bCs/>
+          <w:sz w:val="21"/>
+        </w:rPr>
+        <w:t>收件人填写为您自己，并且注明</w:t>
+      </w:r>
+      <w:r>
+        <w:rPr>
+          <w:rFonts w:hint="eastAsia"/>
+          <w:b/>
+          <w:bCs/>
+          <w:sz w:val="21"/>
+        </w:rPr>
+        <w:t>布展日</w:t>
+      </w:r>
+      <w:r>
+        <w:rPr>
+          <w:rFonts w:hint="eastAsia"/>
+          <w:b/>
+          <w:bCs/>
           <w:sz w:val="21"/>
         </w:rPr>
         <w:t>配送</w:t>
@@ -12951,7 +12971,7 @@
       </w:pPr>
     </w:p>
     <w:sectPr>
-      <w:footerReference w:type="default" r:id="rId37"/>
+      <w:footerReference w:type="default" r:id="rId38"/>
       <w:pgSz w:w="11906" w:h="16838"/>
       <w:pgMar w:top="284" w:right="567" w:bottom="567" w:left="567" w:header="851" w:footer="283" w:gutter="0"/>
       <w:cols w:space="425"/>
@@ -18022,7 +18042,7 @@
   <dgm:whole/>
   <dgm:extLst>
     <a:ext uri="http://schemas.microsoft.com/office/drawing/2008/diagram">
-      <dsp:dataModelExt xmlns:dsp="http://schemas.microsoft.com/office/drawing/2008/diagram" relId="rId18" minVer="http://schemas.openxmlformats.org/drawingml/2006/diagram"/>
+      <dsp:dataModelExt xmlns:dsp="http://schemas.microsoft.com/office/drawing/2008/diagram" relId="rId19" minVer="http://schemas.openxmlformats.org/drawingml/2006/diagram"/>
     </a:ext>
   </dgm:extLst>
 </dgm:dataModel>

</xml_diff>